<commit_message>
version 0.5 RAD completato
Signed-off-by: Giuseppe Cantisani <g.cantisani1@studenti.unisa.it>
</commit_message>
<xml_diff>
--- a/PersonalTrainer/documentation/RAD.docx
+++ b/PersonalTrainer/documentation/RAD.docx
@@ -33,11 +33,7 @@
         <w:t>Università degli Studi di Salerno</w:t>
       </w:r>
     </w:p>
-    <w:p>
-      <w:pPr>
-        <w:jc w:val="right"/>
-      </w:pPr>
-    </w:p>
+    <w:p/>
     <w:p>
       <w:pPr>
         <w:jc w:val="right"/>
@@ -30609,7 +30605,7 @@
                         <w:rPr>
                           <w:noProof/>
                         </w:rPr>
-                        <w:t>20</w:t>
+                        <w:t>4</w:t>
                       </w:r>
                       <w:r>
                         <w:fldChar w:fldCharType="end"/>
@@ -36365,7 +36361,7 @@
 </file>
 
 <file path=customXml/itemProps1.xml><?xml version="1.0" encoding="utf-8"?>
-<ds:datastoreItem xmlns:ds="http://schemas.openxmlformats.org/officeDocument/2006/customXml" ds:itemID="{A21A5DBD-EE88-4736-B70C-75273332FFA6}">
+<ds:datastoreItem xmlns:ds="http://schemas.openxmlformats.org/officeDocument/2006/customXml" ds:itemID="{3E821C0C-5E5B-4749-A160-5EF834F7A263}">
   <ds:schemaRefs>
     <ds:schemaRef ds:uri="http://schemas.openxmlformats.org/officeDocument/2006/bibliography"/>
   </ds:schemaRefs>

</xml_diff>

<commit_message>
versione 0.5 RAD completato
Signed-off-by: Giuseppe Cantisani <g.cantisani1@studenti.unisa.it>
</commit_message>
<xml_diff>
--- a/PersonalTrainer/documentation/RAD.docx
+++ b/PersonalTrainer/documentation/RAD.docx
@@ -33,7 +33,11 @@
         <w:t>Università degli Studi di Salerno</w:t>
       </w:r>
     </w:p>
-    <w:p/>
+    <w:p>
+      <w:pPr>
+        <w:jc w:val="right"/>
+      </w:pPr>
+    </w:p>
     <w:p>
       <w:pPr>
         <w:jc w:val="right"/>
@@ -30605,7 +30609,7 @@
                         <w:rPr>
                           <w:noProof/>
                         </w:rPr>
-                        <w:t>4</w:t>
+                        <w:t>20</w:t>
                       </w:r>
                       <w:r>
                         <w:fldChar w:fldCharType="end"/>
@@ -36361,7 +36365,7 @@
 </file>
 
 <file path=customXml/itemProps1.xml><?xml version="1.0" encoding="utf-8"?>
-<ds:datastoreItem xmlns:ds="http://schemas.openxmlformats.org/officeDocument/2006/customXml" ds:itemID="{3E821C0C-5E5B-4749-A160-5EF834F7A263}">
+<ds:datastoreItem xmlns:ds="http://schemas.openxmlformats.org/officeDocument/2006/customXml" ds:itemID="{A21A5DBD-EE88-4736-B70C-75273332FFA6}">
   <ds:schemaRefs>
     <ds:schemaRef ds:uri="http://schemas.openxmlformats.org/officeDocument/2006/bibliography"/>
   </ds:schemaRefs>

</xml_diff>

<commit_message>
Version 0.5 RAD completato Signed-off-by: Giuseppe Cantisani <g.cantisani1@studenti.unisa.it>
</commit_message>
<xml_diff>
--- a/PersonalTrainer/documentation/RAD.docx
+++ b/PersonalTrainer/documentation/RAD.docx
@@ -37,6 +37,9 @@
       <w:pPr>
         <w:jc w:val="right"/>
       </w:pPr>
+      <w:r>
+        <w:t xml:space="preserve">   </w:t>
+      </w:r>
     </w:p>
     <w:p>
       <w:pPr>
@@ -36365,7 +36368,7 @@
 </file>
 
 <file path=customXml/itemProps1.xml><?xml version="1.0" encoding="utf-8"?>
-<ds:datastoreItem xmlns:ds="http://schemas.openxmlformats.org/officeDocument/2006/customXml" ds:itemID="{A21A5DBD-EE88-4736-B70C-75273332FFA6}">
+<ds:datastoreItem xmlns:ds="http://schemas.openxmlformats.org/officeDocument/2006/customXml" ds:itemID="{BABE59D1-293C-451F-B06B-B17D4C5FE24A}">
   <ds:schemaRefs>
     <ds:schemaRef ds:uri="http://schemas.openxmlformats.org/officeDocument/2006/bibliography"/>
   </ds:schemaRefs>

</xml_diff>